<commit_message>
Skyline (2.5): Prepare for v2.5 public release
</commit_message>
<xml_diff>
--- a/pwiz/pwiz_tools/Skyline/Documentation/Tutorials/Skyline Advanced Peak Picking.docx
+++ b/pwiz/pwiz_tools/Skyline/Documentation/Tutorials/Skyline Advanced Peak Picking.docx
@@ -254,7 +254,16 @@
         <w:t xml:space="preserve">, </w:t>
       </w:r>
       <w:r>
-        <w:t xml:space="preserve">we now allow the user to improve on what Skyline does by default by training and customizing scoring models based on </w:t>
+        <w:t>it</w:t>
+      </w:r>
+      <w:r>
+        <w:t xml:space="preserve"> now allow</w:t>
+      </w:r>
+      <w:r>
+        <w:t>s</w:t>
+      </w:r>
+      <w:r>
+        <w:t xml:space="preserve"> the user to improve on what Skyline does by default by training and customizing scoring models based on </w:t>
       </w:r>
       <w:proofErr w:type="spellStart"/>
       <w:r>
@@ -639,8 +648,6 @@
         </w:rPr>
         <w:t xml:space="preserve"> </w:t>
       </w:r>
-      <w:bookmarkStart w:id="0" w:name="_GoBack"/>
-      <w:bookmarkEnd w:id="0"/>
       <w:r>
         <w:rPr>
           <w:noProof/>
@@ -801,6 +808,69 @@
     </w:p>
     <w:p>
       <w:pPr>
+        <w:spacing w:before="240" w:after="0" w:line="240" w:lineRule="auto"/>
+      </w:pPr>
+      <w:r>
+        <w:rPr>
+          <w:b/>
+        </w:rPr>
+        <w:t>Note</w:t>
+      </w:r>
+      <w:r>
+        <w:t>: The number 29</w:t>
+      </w:r>
+      <w:r>
+        <w:t>, used above,</w:t>
+      </w:r>
+      <w:r>
+        <w:t xml:space="preserve"> is the number of target peptides with stable isotope-labeled standards in this document.  The other 15 peptides are either </w:t>
+      </w:r>
+      <w:proofErr w:type="spellStart"/>
+      <w:r>
+        <w:t>iRT</w:t>
+      </w:r>
+      <w:proofErr w:type="spellEnd"/>
+      <w:r>
+        <w:t xml:space="preserve"> standards or QC peptides, which will be discussed further later.  The reverse sequence decoy generation method reverses the amino acids in the peptide sequence n-terminal of the K or R at the c-terminus, which is kept at the c-terminus.  A shift of +10 </w:t>
+      </w:r>
+      <w:r>
+        <w:rPr>
+          <w:i/>
+        </w:rPr>
+        <w:t>m/z</w:t>
+      </w:r>
+      <w:r>
+        <w:t xml:space="preserve"> is also applied to all precursor </w:t>
+      </w:r>
+      <w:r>
+        <w:rPr>
+          <w:i/>
+        </w:rPr>
+        <w:t>m/z</w:t>
+      </w:r>
+      <w:r>
+        <w:t xml:space="preserve"> values.  Otherwise, fragment ions are held constant in position (i.e. y7 stays y7) but should usually change in product </w:t>
+      </w:r>
+      <w:r>
+        <w:rPr>
+          <w:i/>
+        </w:rPr>
+        <w:t>m/z</w:t>
+      </w:r>
+      <w:r>
+        <w:t>.</w:t>
+      </w:r>
+    </w:p>
+    <w:p>
+      <w:pPr>
+        <w:spacing w:before="240" w:after="0" w:line="240" w:lineRule="auto"/>
+      </w:pPr>
+      <w:r>
+        <w:t>You may want to expand a few of the decoys to see more of this detail yourself now.</w:t>
+      </w:r>
+    </w:p>
+    <w:p>
+      <w:pPr>
         <w:pStyle w:val="Heading2"/>
         <w:rPr>
           <w:sz w:val="28"/>
@@ -907,6 +977,8 @@
       <w:r>
         <w:t xml:space="preserve"> button on the Skyline toolbar (Ctrl-O).</w:t>
       </w:r>
+      <w:bookmarkStart w:id="0" w:name="_GoBack"/>
+      <w:bookmarkEnd w:id="0"/>
     </w:p>
     <w:p>
       <w:pPr>
@@ -938,6 +1010,7 @@
         </w:numPr>
       </w:pPr>
       <w:r>
+        <w:lastRenderedPageBreak/>
         <w:t xml:space="preserve">Select the file </w:t>
       </w:r>
       <w:r>
@@ -1123,7 +1196,6 @@
         <w:spacing w:after="0" w:line="240" w:lineRule="auto"/>
       </w:pPr>
       <w:r>
-        <w:lastRenderedPageBreak/>
         <w:t>Select the file</w:t>
       </w:r>
       <w:r>
@@ -1480,6 +1552,7 @@
     </w:p>
     <w:p>
       <w:r>
+        <w:lastRenderedPageBreak/>
         <w:t>N</w:t>
       </w:r>
       <w:r>
@@ -1518,7 +1591,6 @@
         <w:rPr>
           <w:noProof/>
         </w:rPr>
-        <w:lastRenderedPageBreak/>
         <w:t xml:space="preserve"> </w:t>
       </w:r>
       <w:r>
@@ -10424,7 +10496,7 @@
           <w:rPr>
             <w:noProof/>
           </w:rPr>
-          <w:t>6</w:t>
+          <w:t>3</w:t>
         </w:r>
         <w:r>
           <w:rPr>
@@ -18231,7 +18303,7 @@
 </file>
 
 <file path=customXml/itemProps1.xml><?xml version="1.0" encoding="utf-8"?>
-<ds:datastoreItem xmlns:ds="http://schemas.openxmlformats.org/officeDocument/2006/customXml" ds:itemID="{1B8DD63C-B025-4C36-B4DF-AD67FE10721B}">
+<ds:datastoreItem xmlns:ds="http://schemas.openxmlformats.org/officeDocument/2006/customXml" ds:itemID="{968853B6-D14C-4C28-8DB3-471351AFFE82}">
   <ds:schemaRefs>
     <ds:schemaRef ds:uri="http://schemas.openxmlformats.org/officeDocument/2006/bibliography"/>
   </ds:schemaRefs>

</xml_diff>

<commit_message>
Skyline (2.5): Several finalized tutorials for 2.5
</commit_message>
<xml_diff>
--- a/pwiz/pwiz_tools/Skyline/Documentation/Tutorials/Skyline Advanced Peak Picking.docx
+++ b/pwiz/pwiz_tools/Skyline/Documentation/Tutorials/Skyline Advanced Peak Picking.docx
@@ -817,13 +817,7 @@
         <w:t>Note</w:t>
       </w:r>
       <w:r>
-        <w:t>: The number 29</w:t>
-      </w:r>
-      <w:r>
-        <w:t>, used above,</w:t>
-      </w:r>
-      <w:r>
-        <w:t xml:space="preserve"> is the number of target peptides with stable isotope-labeled standards in this document.  The other 15 peptides are either </w:t>
+        <w:t xml:space="preserve">: The number 29, used above, is the number of target peptides with stable isotope-labeled standards in this document.  The other 15 peptides are either </w:t>
       </w:r>
       <w:proofErr w:type="spellStart"/>
       <w:r>
@@ -977,8 +971,6 @@
       <w:r>
         <w:t xml:space="preserve"> button on the Skyline toolbar (Ctrl-O).</w:t>
       </w:r>
-      <w:bookmarkStart w:id="0" w:name="_GoBack"/>
-      <w:bookmarkEnd w:id="0"/>
     </w:p>
     <w:p>
       <w:pPr>
@@ -1598,10 +1590,10 @@
           <w:noProof/>
         </w:rPr>
         <w:drawing>
-          <wp:inline distT="0" distB="0" distL="0" distR="0" wp14:anchorId="43A37862" wp14:editId="19A61BEB">
+          <wp:inline distT="0" distB="0" distL="0" distR="0" wp14:anchorId="6B3B8D33" wp14:editId="046CD450">
             <wp:extent cx="5943600" cy="4374515"/>
             <wp:effectExtent l="0" t="0" r="0" b="6985"/>
-            <wp:docPr id="38" name="Picture 38"/>
+            <wp:docPr id="2" name="Picture 2"/>
             <wp:cNvGraphicFramePr>
               <a:graphicFrameLocks xmlns:a="http://schemas.openxmlformats.org/drawingml/2006/main" noChangeAspect="1"/>
             </wp:cNvGraphicFramePr>
@@ -1907,10 +1899,10 @@
           <w:noProof/>
         </w:rPr>
         <w:drawing>
-          <wp:inline distT="0" distB="0" distL="0" distR="0" wp14:anchorId="02E4EE3B" wp14:editId="32243A12">
-            <wp:extent cx="5943600" cy="3489960"/>
-            <wp:effectExtent l="0" t="0" r="0" b="0"/>
-            <wp:docPr id="42" name="Picture 42"/>
+          <wp:inline distT="0" distB="0" distL="0" distR="0" wp14:anchorId="4B6BCB66" wp14:editId="795C8DF9">
+            <wp:extent cx="5943600" cy="3593465"/>
+            <wp:effectExtent l="0" t="0" r="0" b="6985"/>
+            <wp:docPr id="3" name="Picture 3"/>
             <wp:cNvGraphicFramePr>
               <a:graphicFrameLocks xmlns:a="http://schemas.openxmlformats.org/drawingml/2006/main" noChangeAspect="1"/>
             </wp:cNvGraphicFramePr>
@@ -1930,7 +1922,7 @@
                   <pic:spPr>
                     <a:xfrm>
                       <a:off x="0" y="0"/>
-                      <a:ext cx="5943600" cy="3489960"/>
+                      <a:ext cx="5943600" cy="3593465"/>
                     </a:xfrm>
                     <a:prstGeom prst="rect">
                       <a:avLst/>
@@ -2116,10 +2108,10 @@
           <w:noProof/>
         </w:rPr>
         <w:drawing>
-          <wp:inline distT="0" distB="0" distL="0" distR="0" wp14:anchorId="0C7F3DE2" wp14:editId="43901D1D">
+          <wp:inline distT="0" distB="0" distL="0" distR="0" wp14:anchorId="2E5DDB72" wp14:editId="706E918A">
             <wp:extent cx="4676775" cy="4210050"/>
             <wp:effectExtent l="0" t="0" r="9525" b="0"/>
-            <wp:docPr id="48" name="Picture 48"/>
+            <wp:docPr id="5" name="Picture 5"/>
             <wp:cNvGraphicFramePr>
               <a:graphicFrameLocks xmlns:a="http://schemas.openxmlformats.org/drawingml/2006/main" noChangeAspect="1"/>
             </wp:cNvGraphicFramePr>
@@ -2127,7 +2119,7 @@
               <a:graphicData uri="http://schemas.openxmlformats.org/drawingml/2006/picture">
                 <pic:pic xmlns:pic="http://schemas.openxmlformats.org/drawingml/2006/picture">
                   <pic:nvPicPr>
-                    <pic:cNvPr id="0" name="Picture 6"/>
+                    <pic:cNvPr id="0" name="Picture 1"/>
                     <pic:cNvPicPr>
                       <a:picLocks noChangeAspect="1" noChangeArrowheads="1"/>
                     </pic:cNvPicPr>
@@ -2284,10 +2276,10 @@
           <w:noProof/>
         </w:rPr>
         <w:drawing>
-          <wp:inline distT="0" distB="0" distL="0" distR="0" wp14:anchorId="25AC1F48" wp14:editId="2CAD1ED0">
+          <wp:inline distT="0" distB="0" distL="0" distR="0" wp14:anchorId="73C4D192" wp14:editId="62E04A56">
             <wp:extent cx="4676775" cy="4210050"/>
             <wp:effectExtent l="0" t="0" r="9525" b="0"/>
-            <wp:docPr id="49" name="Picture 49"/>
+            <wp:docPr id="7" name="Picture 7"/>
             <wp:cNvGraphicFramePr>
               <a:graphicFrameLocks xmlns:a="http://schemas.openxmlformats.org/drawingml/2006/main" noChangeAspect="1"/>
             </wp:cNvGraphicFramePr>
@@ -2295,7 +2287,7 @@
               <a:graphicData uri="http://schemas.openxmlformats.org/drawingml/2006/picture">
                 <pic:pic xmlns:pic="http://schemas.openxmlformats.org/drawingml/2006/picture">
                   <pic:nvPicPr>
-                    <pic:cNvPr id="0" name="Picture 7"/>
+                    <pic:cNvPr id="0" name="Picture 2"/>
                     <pic:cNvPicPr>
                       <a:picLocks noChangeAspect="1" noChangeArrowheads="1"/>
                     </pic:cNvPicPr>
@@ -3817,10 +3809,10 @@
         </w:rPr>
         <w:lastRenderedPageBreak/>
         <w:drawing>
-          <wp:inline distT="0" distB="0" distL="0" distR="0" wp14:anchorId="76D2D827" wp14:editId="7203ABEE">
-            <wp:extent cx="5943600" cy="3719830"/>
-            <wp:effectExtent l="0" t="0" r="0" b="0"/>
-            <wp:docPr id="50" name="Picture 50"/>
+          <wp:inline distT="0" distB="0" distL="0" distR="0" wp14:anchorId="3BB66AFC" wp14:editId="4F121D13">
+            <wp:extent cx="5943600" cy="3593465"/>
+            <wp:effectExtent l="0" t="0" r="0" b="6985"/>
+            <wp:docPr id="8" name="Picture 8"/>
             <wp:cNvGraphicFramePr>
               <a:graphicFrameLocks xmlns:a="http://schemas.openxmlformats.org/drawingml/2006/main" noChangeAspect="1"/>
             </wp:cNvGraphicFramePr>
@@ -3840,7 +3832,7 @@
                   <pic:spPr>
                     <a:xfrm>
                       <a:off x="0" y="0"/>
-                      <a:ext cx="5943600" cy="3719830"/>
+                      <a:ext cx="5943600" cy="3593465"/>
                     </a:xfrm>
                     <a:prstGeom prst="rect">
                       <a:avLst/>
@@ -5431,10 +5423,10 @@
           <w:noProof/>
         </w:rPr>
         <w:drawing>
-          <wp:inline distT="0" distB="0" distL="0" distR="0" wp14:anchorId="2508736C" wp14:editId="0BF43C69">
-            <wp:extent cx="5943600" cy="3784600"/>
-            <wp:effectExtent l="0" t="0" r="0" b="6350"/>
-            <wp:docPr id="52" name="Picture 52"/>
+          <wp:inline distT="0" distB="0" distL="0" distR="0" wp14:anchorId="51FB7E92" wp14:editId="14F8C252">
+            <wp:extent cx="5943600" cy="3593465"/>
+            <wp:effectExtent l="0" t="0" r="0" b="6985"/>
+            <wp:docPr id="11" name="Picture 11"/>
             <wp:cNvGraphicFramePr>
               <a:graphicFrameLocks xmlns:a="http://schemas.openxmlformats.org/drawingml/2006/main" noChangeAspect="1"/>
             </wp:cNvGraphicFramePr>
@@ -5454,7 +5446,7 @@
                   <pic:spPr>
                     <a:xfrm>
                       <a:off x="0" y="0"/>
-                      <a:ext cx="5943600" cy="3784600"/>
+                      <a:ext cx="5943600" cy="3593465"/>
                     </a:xfrm>
                     <a:prstGeom prst="rect">
                       <a:avLst/>
@@ -5535,15 +5527,67 @@
         </w:rPr>
       </w:pPr>
       <w:r>
+        <w:t xml:space="preserve">Click the </w:t>
+      </w:r>
+      <w:r>
+        <w:rPr>
+          <w:b/>
+        </w:rPr>
+        <w:t>Q</w:t>
+      </w:r>
+      <w:r>
+        <w:rPr>
+          <w:b/>
+        </w:rPr>
+        <w:t xml:space="preserve"> </w:t>
+      </w:r>
+      <w:r>
+        <w:rPr>
+          <w:b/>
+        </w:rPr>
+        <w:t>V</w:t>
+      </w:r>
+      <w:r>
+        <w:rPr>
+          <w:b/>
+        </w:rPr>
+        <w:t>alue</w:t>
+      </w:r>
+      <w:r>
+        <w:rPr>
+          <w:b/>
+        </w:rPr>
+        <w:t>s</w:t>
+      </w:r>
+      <w:r>
+        <w:rPr>
+          <w:b/>
+        </w:rPr>
+        <w:t xml:space="preserve"> </w:t>
+      </w:r>
+      <w:r>
+        <w:t>tab</w:t>
+      </w:r>
+      <w:r>
+        <w:t>.</w:t>
+      </w:r>
+    </w:p>
+    <w:p>
+      <w:pPr>
+        <w:spacing w:before="240" w:line="240" w:lineRule="auto"/>
+      </w:pPr>
+      <w:r>
         <w:lastRenderedPageBreak/>
-        <w:t xml:space="preserve">Click the </w:t>
-      </w:r>
-      <w:r>
-        <w:rPr>
-          <w:b/>
-        </w:rPr>
-        <w:t>Q</w:t>
-      </w:r>
+        <w:t>You should see a graph like the following:</w:t>
+      </w:r>
+    </w:p>
+    <w:p>
+      <w:pPr>
+        <w:spacing w:after="0" w:line="240" w:lineRule="auto"/>
+        <w:rPr>
+          <w:b/>
+        </w:rPr>
+      </w:pPr>
       <w:r>
         <w:rPr>
           <w:b/>
@@ -5553,65 +5597,13 @@
       <w:r>
         <w:rPr>
           <w:b/>
-        </w:rPr>
-        <w:t>V</w:t>
-      </w:r>
-      <w:r>
-        <w:rPr>
-          <w:b/>
-        </w:rPr>
-        <w:t>alue</w:t>
-      </w:r>
-      <w:r>
-        <w:rPr>
-          <w:b/>
-        </w:rPr>
-        <w:t>s</w:t>
-      </w:r>
-      <w:r>
-        <w:rPr>
-          <w:b/>
-        </w:rPr>
-        <w:t xml:space="preserve"> </w:t>
-      </w:r>
-      <w:r>
-        <w:t>tab</w:t>
-      </w:r>
-      <w:r>
-        <w:t>.</w:t>
-      </w:r>
-    </w:p>
-    <w:p>
-      <w:pPr>
-        <w:spacing w:before="240" w:line="240" w:lineRule="auto"/>
-      </w:pPr>
-      <w:r>
-        <w:t>You should see a graph like the following:</w:t>
-      </w:r>
-    </w:p>
-    <w:p>
-      <w:pPr>
-        <w:spacing w:after="0" w:line="240" w:lineRule="auto"/>
-        <w:rPr>
-          <w:b/>
-        </w:rPr>
-      </w:pPr>
-      <w:r>
-        <w:rPr>
-          <w:b/>
-        </w:rPr>
-        <w:t xml:space="preserve"> </w:t>
-      </w:r>
-      <w:r>
-        <w:rPr>
-          <w:b/>
           <w:noProof/>
         </w:rPr>
         <w:drawing>
-          <wp:inline distT="0" distB="0" distL="0" distR="0" wp14:anchorId="722499D2" wp14:editId="49B48A16">
-            <wp:extent cx="4067175" cy="4105275"/>
-            <wp:effectExtent l="0" t="0" r="9525" b="9525"/>
-            <wp:docPr id="53" name="Picture 53"/>
+          <wp:inline distT="0" distB="0" distL="0" distR="0" wp14:anchorId="1E3C8797" wp14:editId="34170253">
+            <wp:extent cx="4676775" cy="4210050"/>
+            <wp:effectExtent l="0" t="0" r="9525" b="0"/>
+            <wp:docPr id="12" name="Picture 12"/>
             <wp:cNvGraphicFramePr>
               <a:graphicFrameLocks xmlns:a="http://schemas.openxmlformats.org/drawingml/2006/main" noChangeAspect="1"/>
             </wp:cNvGraphicFramePr>
@@ -5619,7 +5611,7 @@
               <a:graphicData uri="http://schemas.openxmlformats.org/drawingml/2006/picture">
                 <pic:pic xmlns:pic="http://schemas.openxmlformats.org/drawingml/2006/picture">
                   <pic:nvPicPr>
-                    <pic:cNvPr id="0" name="Picture 9"/>
+                    <pic:cNvPr id="0" name="Picture 3"/>
                     <pic:cNvPicPr>
                       <a:picLocks noChangeAspect="1" noChangeArrowheads="1"/>
                     </pic:cNvPicPr>
@@ -5640,7 +5632,7 @@
                   <pic:spPr bwMode="auto">
                     <a:xfrm>
                       <a:off x="0" y="0"/>
-                      <a:ext cx="4067175" cy="4105275"/>
+                      <a:ext cx="4676775" cy="4210050"/>
                     </a:xfrm>
                     <a:prstGeom prst="rect">
                       <a:avLst/>
@@ -6259,10 +6251,10 @@
           <w:noProof/>
         </w:rPr>
         <w:drawing>
-          <wp:inline distT="0" distB="0" distL="0" distR="0" wp14:anchorId="18C0EBC4" wp14:editId="201CF56A">
-            <wp:extent cx="5943600" cy="3673475"/>
-            <wp:effectExtent l="0" t="0" r="0" b="3175"/>
-            <wp:docPr id="55" name="Picture 55"/>
+          <wp:inline distT="0" distB="0" distL="0" distR="0" wp14:anchorId="4DCF1FEA" wp14:editId="257C860F">
+            <wp:extent cx="5943600" cy="3593465"/>
+            <wp:effectExtent l="0" t="0" r="0" b="6985"/>
+            <wp:docPr id="13" name="Picture 13"/>
             <wp:cNvGraphicFramePr>
               <a:graphicFrameLocks xmlns:a="http://schemas.openxmlformats.org/drawingml/2006/main" noChangeAspect="1"/>
             </wp:cNvGraphicFramePr>
@@ -6282,7 +6274,7 @@
                   <pic:spPr>
                     <a:xfrm>
                       <a:off x="0" y="0"/>
-                      <a:ext cx="5943600" cy="3673475"/>
+                      <a:ext cx="5943600" cy="3593465"/>
                     </a:xfrm>
                     <a:prstGeom prst="rect">
                       <a:avLst/>
@@ -6685,8 +6677,8 @@
       <w:r>
         <w:t xml:space="preserve">Select the peptide </w:t>
       </w:r>
-      <w:bookmarkStart w:id="1" w:name="OLE_LINK1"/>
-      <w:bookmarkStart w:id="2" w:name="OLE_LINK2"/>
+      <w:bookmarkStart w:id="0" w:name="OLE_LINK1"/>
+      <w:bookmarkStart w:id="1" w:name="OLE_LINK2"/>
       <w:r>
         <w:rPr>
           <w:color w:val="000000"/>
@@ -6710,8 +6702,8 @@
         </w:rPr>
         <w:t>R</w:t>
       </w:r>
+      <w:bookmarkEnd w:id="0"/>
       <w:bookmarkEnd w:id="1"/>
-      <w:bookmarkEnd w:id="2"/>
       <w:r>
         <w:t xml:space="preserve"> under the protein </w:t>
       </w:r>
@@ -6836,10 +6828,10 @@
           <w:noProof/>
         </w:rPr>
         <w:drawing>
-          <wp:inline distT="0" distB="0" distL="0" distR="0" wp14:anchorId="2F746F34" wp14:editId="3A392D36">
+          <wp:inline distT="0" distB="0" distL="0" distR="0" wp14:anchorId="2EDCC492" wp14:editId="5FACE671">
             <wp:extent cx="3562350" cy="3962400"/>
             <wp:effectExtent l="0" t="0" r="0" b="0"/>
-            <wp:docPr id="57" name="Picture 57"/>
+            <wp:docPr id="14" name="Picture 14"/>
             <wp:cNvGraphicFramePr>
               <a:graphicFrameLocks xmlns:a="http://schemas.openxmlformats.org/drawingml/2006/main" noChangeAspect="1"/>
             </wp:cNvGraphicFramePr>
@@ -6847,7 +6839,7 @@
               <a:graphicData uri="http://schemas.openxmlformats.org/drawingml/2006/picture">
                 <pic:pic xmlns:pic="http://schemas.openxmlformats.org/drawingml/2006/picture">
                   <pic:nvPicPr>
-                    <pic:cNvPr id="0" name="Picture 11"/>
+                    <pic:cNvPr id="0" name="Picture 4"/>
                     <pic:cNvPicPr>
                       <a:picLocks noChangeAspect="1" noChangeArrowheads="1"/>
                     </pic:cNvPicPr>
@@ -7561,10 +7553,10 @@
           <w:noProof/>
         </w:rPr>
         <w:drawing>
-          <wp:inline distT="0" distB="0" distL="0" distR="0" wp14:anchorId="2F000ED2" wp14:editId="30454F2E">
+          <wp:inline distT="0" distB="0" distL="0" distR="0" wp14:anchorId="1B0AF43C" wp14:editId="0E4855CD">
             <wp:extent cx="3581400" cy="4095750"/>
             <wp:effectExtent l="0" t="0" r="0" b="0"/>
-            <wp:docPr id="60" name="Picture 60"/>
+            <wp:docPr id="15" name="Picture 15"/>
             <wp:cNvGraphicFramePr>
               <a:graphicFrameLocks xmlns:a="http://schemas.openxmlformats.org/drawingml/2006/main" noChangeAspect="1"/>
             </wp:cNvGraphicFramePr>
@@ -8025,10 +8017,10 @@
           <w:noProof/>
         </w:rPr>
         <w:drawing>
-          <wp:inline distT="0" distB="0" distL="0" distR="0" wp14:anchorId="6DEB03AB" wp14:editId="5F3C8050">
+          <wp:inline distT="0" distB="0" distL="0" distR="0" wp14:anchorId="2AD9E4B0" wp14:editId="052DC7D4">
             <wp:extent cx="5943600" cy="4238625"/>
             <wp:effectExtent l="0" t="0" r="0" b="9525"/>
-            <wp:docPr id="9" name="Picture 9"/>
+            <wp:docPr id="16" name="Picture 16"/>
             <wp:cNvGraphicFramePr>
               <a:graphicFrameLocks xmlns:a="http://schemas.openxmlformats.org/drawingml/2006/main" noChangeAspect="1"/>
             </wp:cNvGraphicFramePr>
@@ -8266,10 +8258,10 @@
         </w:rPr>
         <w:lastRenderedPageBreak/>
         <w:drawing>
-          <wp:inline distT="0" distB="0" distL="0" distR="0" wp14:anchorId="3FAF7B3C" wp14:editId="52BC3DB0">
+          <wp:inline distT="0" distB="0" distL="0" distR="0" wp14:anchorId="4E506706" wp14:editId="13D73F4F">
             <wp:extent cx="5943600" cy="4238625"/>
             <wp:effectExtent l="0" t="0" r="0" b="9525"/>
-            <wp:docPr id="43" name="Picture 43"/>
+            <wp:docPr id="17" name="Picture 17"/>
             <wp:cNvGraphicFramePr>
               <a:graphicFrameLocks xmlns:a="http://schemas.openxmlformats.org/drawingml/2006/main" noChangeAspect="1"/>
             </wp:cNvGraphicFramePr>
@@ -8428,13 +8420,13 @@
       <w:r>
         <w:t xml:space="preserve"> field, enter “</w:t>
       </w:r>
-      <w:bookmarkStart w:id="3" w:name="OLE_LINK3"/>
-      <w:bookmarkStart w:id="4" w:name="OLE_LINK4"/>
+      <w:bookmarkStart w:id="2" w:name="OLE_LINK3"/>
+      <w:bookmarkStart w:id="3" w:name="OLE_LINK4"/>
       <w:r>
         <w:t>qValues_Exported_report.csv</w:t>
       </w:r>
+      <w:bookmarkEnd w:id="2"/>
       <w:bookmarkEnd w:id="3"/>
-      <w:bookmarkEnd w:id="4"/>
       <w:r>
         <w:t>”.</w:t>
       </w:r>
@@ -9261,10 +9253,10 @@
           <w:noProof/>
         </w:rPr>
         <w:drawing>
-          <wp:inline distT="0" distB="0" distL="0" distR="0" wp14:anchorId="3EA5348B" wp14:editId="5EC3916B">
-            <wp:extent cx="5943600" cy="3829685"/>
-            <wp:effectExtent l="0" t="0" r="0" b="0"/>
-            <wp:docPr id="67" name="Picture 67"/>
+          <wp:inline distT="0" distB="0" distL="0" distR="0" wp14:anchorId="44A1A1D6" wp14:editId="7B5C1240">
+            <wp:extent cx="5943600" cy="3593465"/>
+            <wp:effectExtent l="0" t="0" r="0" b="6985"/>
+            <wp:docPr id="18" name="Picture 18"/>
             <wp:cNvGraphicFramePr>
               <a:graphicFrameLocks xmlns:a="http://schemas.openxmlformats.org/drawingml/2006/main" noChangeAspect="1"/>
             </wp:cNvGraphicFramePr>
@@ -9284,7 +9276,7 @@
                   <pic:spPr>
                     <a:xfrm>
                       <a:off x="0" y="0"/>
-                      <a:ext cx="5943600" cy="3829685"/>
+                      <a:ext cx="5943600" cy="3593465"/>
                     </a:xfrm>
                     <a:prstGeom prst="rect">
                       <a:avLst/>
@@ -9627,27 +9619,27 @@
         <w:spacing w:after="0" w:line="240" w:lineRule="auto"/>
       </w:pPr>
       <w:r>
+        <w:t xml:space="preserve">Click the </w:t>
+      </w:r>
+      <w:r>
+        <w:rPr>
+          <w:b/>
+        </w:rPr>
+        <w:t xml:space="preserve">Train </w:t>
+      </w:r>
+      <w:r>
+        <w:t>button to train a new model</w:t>
+      </w:r>
+      <w:r>
+        <w:t>.</w:t>
+      </w:r>
+    </w:p>
+    <w:p>
+      <w:pPr>
+        <w:spacing w:before="240" w:line="240" w:lineRule="auto"/>
+      </w:pPr>
+      <w:r>
         <w:lastRenderedPageBreak/>
-        <w:t xml:space="preserve">Click the </w:t>
-      </w:r>
-      <w:r>
-        <w:rPr>
-          <w:b/>
-        </w:rPr>
-        <w:t xml:space="preserve">Train </w:t>
-      </w:r>
-      <w:r>
-        <w:t>button to train a new model</w:t>
-      </w:r>
-      <w:r>
-        <w:t>.</w:t>
-      </w:r>
-    </w:p>
-    <w:p>
-      <w:pPr>
-        <w:spacing w:before="240" w:line="240" w:lineRule="auto"/>
-      </w:pPr>
-      <w:r>
         <w:t>The model should look like this:</w:t>
       </w:r>
     </w:p>
@@ -9660,10 +9652,10 @@
           <w:noProof/>
         </w:rPr>
         <w:drawing>
-          <wp:inline distT="0" distB="0" distL="0" distR="0" wp14:anchorId="19BEAD6D" wp14:editId="430FE7FE">
-            <wp:extent cx="5943600" cy="3578225"/>
-            <wp:effectExtent l="0" t="0" r="0" b="3175"/>
-            <wp:docPr id="68" name="Picture 68"/>
+          <wp:inline distT="0" distB="0" distL="0" distR="0" wp14:anchorId="4DEAF8D6" wp14:editId="301B9C63">
+            <wp:extent cx="5943600" cy="3593465"/>
+            <wp:effectExtent l="0" t="0" r="0" b="6985"/>
+            <wp:docPr id="19" name="Picture 19"/>
             <wp:cNvGraphicFramePr>
               <a:graphicFrameLocks xmlns:a="http://schemas.openxmlformats.org/drawingml/2006/main" noChangeAspect="1"/>
             </wp:cNvGraphicFramePr>
@@ -9683,7 +9675,7 @@
                   <pic:spPr>
                     <a:xfrm>
                       <a:off x="0" y="0"/>
-                      <a:ext cx="5943600" cy="3578225"/>
+                      <a:ext cx="5943600" cy="3593465"/>
                     </a:xfrm>
                     <a:prstGeom prst="rect">
                       <a:avLst/>
@@ -9695,6 +9687,8 @@
           </wp:inline>
         </w:drawing>
       </w:r>
+      <w:bookmarkStart w:id="4" w:name="_GoBack"/>
+      <w:bookmarkEnd w:id="4"/>
       <w:r>
         <w:rPr>
           <w:noProof/>
@@ -10188,27 +10182,27 @@
         <w:spacing w:line="240" w:lineRule="auto"/>
       </w:pPr>
       <w:r>
+        <w:t xml:space="preserve">Click the </w:t>
+      </w:r>
+      <w:r>
+        <w:rPr>
+          <w:b/>
+        </w:rPr>
+        <w:t xml:space="preserve">OK </w:t>
+      </w:r>
+      <w:r>
+        <w:t>button</w:t>
+      </w:r>
+      <w:r>
+        <w:t>.</w:t>
+      </w:r>
+    </w:p>
+    <w:p>
+      <w:pPr>
+        <w:spacing w:after="0" w:line="240" w:lineRule="auto"/>
+      </w:pPr>
+      <w:r>
         <w:lastRenderedPageBreak/>
-        <w:t xml:space="preserve">Click the </w:t>
-      </w:r>
-      <w:r>
-        <w:rPr>
-          <w:b/>
-        </w:rPr>
-        <w:t xml:space="preserve">OK </w:t>
-      </w:r>
-      <w:r>
-        <w:t>button</w:t>
-      </w:r>
-      <w:r>
-        <w:t>.</w:t>
-      </w:r>
-    </w:p>
-    <w:p>
-      <w:pPr>
-        <w:spacing w:after="0" w:line="240" w:lineRule="auto"/>
-      </w:pPr>
-      <w:r>
         <w:t xml:space="preserve">Skyline should adjust peak </w:t>
       </w:r>
       <w:r>
@@ -10496,7 +10490,7 @@
           <w:rPr>
             <w:noProof/>
           </w:rPr>
-          <w:t>3</w:t>
+          <w:t>1</w:t>
         </w:r>
         <w:r>
           <w:rPr>
@@ -18303,7 +18297,7 @@
 </file>
 
 <file path=customXml/itemProps1.xml><?xml version="1.0" encoding="utf-8"?>
-<ds:datastoreItem xmlns:ds="http://schemas.openxmlformats.org/officeDocument/2006/customXml" ds:itemID="{968853B6-D14C-4C28-8DB3-471351AFFE82}">
+<ds:datastoreItem xmlns:ds="http://schemas.openxmlformats.org/officeDocument/2006/customXml" ds:itemID="{091E1F3E-4DA0-4534-A819-8A4C666136F5}">
   <ds:schemaRefs>
     <ds:schemaRef ds:uri="http://schemas.openxmlformats.org/officeDocument/2006/bibliography"/>
   </ds:schemaRefs>

</xml_diff>